<commit_message>
UI and UX analysis of Foodpanda: #6
Analyzed the ordering process and noted the features to improve the Figma prototype design.
</commit_message>
<xml_diff>
--- a/Android Project/UI & UX Analysis.docx
+++ b/Android Project/UI & UX Analysis.docx
@@ -198,7 +198,7 @@
                           <pic:cNvPicPr preferRelativeResize="0"/>
                         </pic:nvPicPr>
                         <pic:blipFill>
-                          <a:blip r:embed="rId7">
+                          <a:blip r:embed="rId8">
                             <a:alphaModFix/>
                           </a:blip>
                           <a:stretch>
@@ -231,7 +231,7 @@
                           <pic:cNvPicPr preferRelativeResize="0"/>
                         </pic:nvPicPr>
                         <pic:blipFill>
-                          <a:blip r:embed="rId8">
+                          <a:blip r:embed="rId9">
                             <a:alphaModFix/>
                           </a:blip>
                           <a:stretch>
@@ -458,11 +458,11 @@
                 </v:shapetype>
                 <v:shape id="Shape 2" o:spid="_x0000_s1027" type="#_x0000_t75" alt="Screenshot_20201130-030603.jpg" style="position:absolute;left:46425;top:1524;width:24346;height:54102;visibility:visible;mso-wrap-style:square" o:preferrelative="f" o:gfxdata="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" stroked="t" strokeweight="1.5pt">
                   <v:stroke startarrowwidth="narrow" startarrowlength="short" endarrowwidth="narrow" endarrowlength="short" joinstyle="round"/>
-                  <v:imagedata r:id="rId9" o:title="Screenshot_20201130-030603"/>
+                  <v:imagedata r:id="rId10" o:title="Screenshot_20201130-030603"/>
                 </v:shape>
                 <v:shape id="Shape 3" o:spid="_x0000_s1028" type="#_x0000_t75" alt="Screenshot_20201130-030511.jpg" style="position:absolute;left:2759;top:1524;width:24345;height:54102;visibility:visible;mso-wrap-style:square" o:preferrelative="f" o:gfxdata="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" stroked="t" strokeweight="1.5pt">
                   <v:stroke startarrowwidth="narrow" startarrowlength="short" endarrowwidth="narrow" endarrowlength="short" joinstyle="round"/>
-                  <v:imagedata r:id="rId10" o:title="Screenshot_20201130-030511"/>
+                  <v:imagedata r:id="rId11" o:title="Screenshot_20201130-030511"/>
                 </v:shape>
                 <v:shapetype id="_x0000_t66" coordsize="21600,21600" o:spt="66" adj="5400,5400" path="m@0,l@0@1,21600@1,21600@2@0@2@0,21600,,10800xe">
                   <v:stroke joinstyle="miter"/>
@@ -603,7 +603,7 @@
         <mc:AlternateContent>
           <mc:Choice Requires="wpg">
             <w:drawing>
-              <wp:inline distT="114300" distB="114300" distL="114300" distR="114300" wp14:anchorId="1A5F8CCC" wp14:editId="510304F3">
+              <wp:inline distT="114300" distB="114300" distL="114300" distR="114300" wp14:anchorId="1A5F8CCC" wp14:editId="00C342A6">
                 <wp:extent cx="5943600" cy="4931371"/>
                 <wp:effectExtent l="19050" t="19050" r="19050" b="22225"/>
                 <wp:docPr id="8" name="Group 8"/>
@@ -626,7 +626,7 @@
                           <pic:cNvPicPr preferRelativeResize="0"/>
                         </pic:nvPicPr>
                         <pic:blipFill>
-                          <a:blip r:embed="rId11">
+                          <a:blip r:embed="rId12">
                             <a:alphaModFix/>
                           </a:blip>
                           <a:stretch>
@@ -679,6 +679,61 @@
                             <w:p>
                               <w:pPr>
                                 <w:spacing w:line="240" w:lineRule="auto"/>
+                                <w:jc w:val="center"/>
+                                <w:textDirection w:val="btLr"/>
+                              </w:pPr>
+                              <w:r>
+                                <w:rPr>
+                                  <w:b/>
+                                  <w:i/>
+                                  <w:color w:val="FFFF00"/>
+                                </w:rPr>
+                                <w:t xml:space="preserve">Isn’t </w:t>
+                              </w:r>
+                              <w:proofErr w:type="gramStart"/>
+                              <w:r>
+                                <w:rPr>
+                                  <w:b/>
+                                  <w:i/>
+                                  <w:color w:val="FFFF00"/>
+                                </w:rPr>
+                                <w:t>is</w:t>
+                              </w:r>
+                              <w:proofErr w:type="gramEnd"/>
+                              <w:r>
+                                <w:rPr>
+                                  <w:b/>
+                                  <w:i/>
+                                  <w:color w:val="FFFF00"/>
+                                </w:rPr>
+                                <w:t xml:space="preserve"> obvious that if I am here, I’ll be providing my email for registration? </w:t>
+                              </w:r>
+                            </w:p>
+                            <w:p>
+                              <w:pPr>
+                                <w:spacing w:line="240" w:lineRule="auto"/>
+                                <w:jc w:val="center"/>
+                                <w:textDirection w:val="btLr"/>
+                              </w:pPr>
+                            </w:p>
+                            <w:p>
+                              <w:pPr>
+                                <w:spacing w:line="240" w:lineRule="auto"/>
+                                <w:jc w:val="center"/>
+                                <w:textDirection w:val="btLr"/>
+                              </w:pPr>
+                              <w:r>
+                                <w:rPr>
+                                  <w:b/>
+                                  <w:i/>
+                                  <w:color w:val="FFFF00"/>
+                                </w:rPr>
+                                <w:t>Why do I need to tap into this separately to open the keyboard!?</w:t>
+                              </w:r>
+                            </w:p>
+                            <w:p>
+                              <w:pPr>
+                                <w:spacing w:line="240" w:lineRule="auto"/>
                                 <w:textDirection w:val="btLr"/>
                               </w:pPr>
                             </w:p>
@@ -694,7 +749,7 @@
                           <pic:cNvPicPr preferRelativeResize="0"/>
                         </pic:nvPicPr>
                         <pic:blipFill>
-                          <a:blip r:embed="rId12">
+                          <a:blip r:embed="rId13">
                             <a:alphaModFix/>
                           </a:blip>
                           <a:stretch>
@@ -883,69 +938,6 @@
                           <a:noAutofit/>
                         </wps:bodyPr>
                       </wps:wsp>
-                      <wps:wsp>
-                        <wps:cNvPr id="16" name="Text Box 16"/>
-                        <wps:cNvSpPr txBox="1"/>
-                        <wps:spPr>
-                          <a:xfrm>
-                            <a:off x="4834375" y="1602750"/>
-                            <a:ext cx="1617600" cy="1460700"/>
-                          </a:xfrm>
-                          <a:prstGeom prst="rect">
-                            <a:avLst/>
-                          </a:prstGeom>
-                          <a:solidFill>
-                            <a:srgbClr val="3C78D8"/>
-                          </a:solidFill>
-                          <a:ln>
-                            <a:noFill/>
-                          </a:ln>
-                        </wps:spPr>
-                        <wps:txbx>
-                          <w:txbxContent>
-                            <w:p>
-                              <w:pPr>
-                                <w:spacing w:line="240" w:lineRule="auto"/>
-                                <w:jc w:val="center"/>
-                                <w:textDirection w:val="btLr"/>
-                              </w:pPr>
-                              <w:r>
-                                <w:rPr>
-                                  <w:b/>
-                                  <w:i/>
-                                  <w:color w:val="FFFF00"/>
-                                </w:rPr>
-                                <w:t xml:space="preserve">Isn’t is obvious that if I am here, I’ll be providing my email for registration? </w:t>
-                              </w:r>
-                            </w:p>
-                            <w:p>
-                              <w:pPr>
-                                <w:spacing w:line="240" w:lineRule="auto"/>
-                                <w:jc w:val="center"/>
-                                <w:textDirection w:val="btLr"/>
-                              </w:pPr>
-                            </w:p>
-                            <w:p>
-                              <w:pPr>
-                                <w:spacing w:line="240" w:lineRule="auto"/>
-                                <w:jc w:val="center"/>
-                                <w:textDirection w:val="btLr"/>
-                              </w:pPr>
-                              <w:r>
-                                <w:rPr>
-                                  <w:b/>
-                                  <w:i/>
-                                  <w:color w:val="FFFF00"/>
-                                </w:rPr>
-                                <w:t>Why do I need to tap into this separately to open the keyboard!?</w:t>
-                              </w:r>
-                            </w:p>
-                          </w:txbxContent>
-                        </wps:txbx>
-                        <wps:bodyPr spcFirstLastPara="1" wrap="square" lIns="91425" tIns="91425" rIns="91425" bIns="91425" anchor="t" anchorCtr="0">
-                          <a:noAutofit/>
-                        </wps:bodyPr>
-                      </wps:wsp>
                     </wpg:wgp>
                   </a:graphicData>
                 </a:graphic>
@@ -954,9 +946,9 @@
           </mc:Choice>
           <mc:Fallback>
             <w:pict>
-              <v:group w14:anchorId="1A5F8CCC" id="Group 8" o:spid="_x0000_s1033" style="width:468pt;height:388.3pt;mso-position-horizontal-relative:char;mso-position-vertical-relative:line" coordorigin="1524,1524" coordsize="65248,54102" o:gfxdata="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">
+              <v:group w14:anchorId="1A5F8CCC" id="Group 8" o:spid="_x0000_s1033" style="width:468pt;height:388.3pt;mso-position-horizontal-relative:char;mso-position-vertical-relative:line" coordorigin="1524,1524" coordsize="65248,54102" o:gfxdata="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">
                 <v:shape id="Shape 8" o:spid="_x0000_s1034" type="#_x0000_t75" alt="confused.jpg" style="position:absolute;left:37119;top:32104;width:22883;height:22883;visibility:visible;mso-wrap-style:square" o:preferrelative="f" o:gfxdata="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">
-                  <v:imagedata r:id="rId13" o:title="confused"/>
+                  <v:imagedata r:id="rId14" o:title="confused"/>
                 </v:shape>
                 <v:shapetype id="_x0000_t61" coordsize="21600,21600" o:spt="61" adj="1350,25920" path="m,l0@8@12@24,0@9,,21600@6,21600@15@27@7,21600,21600,21600,21600@9@18@30,21600@8,21600,0@7,0@21@33@6,xe">
                   <v:stroke joinstyle="miter"/>
@@ -1010,6 +1002,61 @@
                       <w:p>
                         <w:pPr>
                           <w:spacing w:line="240" w:lineRule="auto"/>
+                          <w:jc w:val="center"/>
+                          <w:textDirection w:val="btLr"/>
+                        </w:pPr>
+                        <w:r>
+                          <w:rPr>
+                            <w:b/>
+                            <w:i/>
+                            <w:color w:val="FFFF00"/>
+                          </w:rPr>
+                          <w:t xml:space="preserve">Isn’t </w:t>
+                        </w:r>
+                        <w:proofErr w:type="gramStart"/>
+                        <w:r>
+                          <w:rPr>
+                            <w:b/>
+                            <w:i/>
+                            <w:color w:val="FFFF00"/>
+                          </w:rPr>
+                          <w:t>is</w:t>
+                        </w:r>
+                        <w:proofErr w:type="gramEnd"/>
+                        <w:r>
+                          <w:rPr>
+                            <w:b/>
+                            <w:i/>
+                            <w:color w:val="FFFF00"/>
+                          </w:rPr>
+                          <w:t xml:space="preserve"> obvious that if I am here, I’ll be providing my email for registration? </w:t>
+                        </w:r>
+                      </w:p>
+                      <w:p>
+                        <w:pPr>
+                          <w:spacing w:line="240" w:lineRule="auto"/>
+                          <w:jc w:val="center"/>
+                          <w:textDirection w:val="btLr"/>
+                        </w:pPr>
+                      </w:p>
+                      <w:p>
+                        <w:pPr>
+                          <w:spacing w:line="240" w:lineRule="auto"/>
+                          <w:jc w:val="center"/>
+                          <w:textDirection w:val="btLr"/>
+                        </w:pPr>
+                        <w:r>
+                          <w:rPr>
+                            <w:b/>
+                            <w:i/>
+                            <w:color w:val="FFFF00"/>
+                          </w:rPr>
+                          <w:t>Why do I need to tap into this separately to open the keyboard!?</w:t>
+                        </w:r>
+                      </w:p>
+                      <w:p>
+                        <w:pPr>
+                          <w:spacing w:line="240" w:lineRule="auto"/>
                           <w:textDirection w:val="btLr"/>
                         </w:pPr>
                       </w:p>
@@ -1018,7 +1065,7 @@
                 </v:shape>
                 <v:shape id="Shape 10" o:spid="_x0000_s1036" type="#_x0000_t75" alt="Screenshot_20201130-030440.jpg" style="position:absolute;left:1524;top:1524;width:24345;height:54102;visibility:visible;mso-wrap-style:square" o:preferrelative="f" o:gfxdata="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" stroked="t" strokeweight="1.5pt">
                   <v:stroke startarrowwidth="narrow" startarrowlength="short" endarrowwidth="narrow" endarrowlength="short" joinstyle="round"/>
-                  <v:imagedata r:id="rId14" o:title="Screenshot_20201130-030440"/>
+                  <v:imagedata r:id="rId15" o:title="Screenshot_20201130-030440"/>
                 </v:shape>
                 <v:shape id="Text Box 12" o:spid="_x0000_s1037" type="#_x0000_t202" style="position:absolute;left:28346;top:22004;width:12840;height:11392;visibility:visible;mso-wrap-style:square;v-text-anchor:top" o:gfxdata="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" fillcolor="red" stroked="f">
                   <v:textbox inset="2.53958mm,2.53958mm,2.53958mm,2.53958mm">
@@ -1086,49 +1133,6 @@
                     </w:txbxContent>
                   </v:textbox>
                 </v:shape>
-                <v:shape id="Text Box 16" o:spid="_x0000_s1041" type="#_x0000_t202" style="position:absolute;left:48343;top:16027;width:16176;height:14607;visibility:visible;mso-wrap-style:square;v-text-anchor:top" o:gfxdata="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" fillcolor="#3c78d8" stroked="f">
-                  <v:textbox inset="2.53958mm,2.53958mm,2.53958mm,2.53958mm">
-                    <w:txbxContent>
-                      <w:p>
-                        <w:pPr>
-                          <w:spacing w:line="240" w:lineRule="auto"/>
-                          <w:jc w:val="center"/>
-                          <w:textDirection w:val="btLr"/>
-                        </w:pPr>
-                        <w:r>
-                          <w:rPr>
-                            <w:b/>
-                            <w:i/>
-                            <w:color w:val="FFFF00"/>
-                          </w:rPr>
-                          <w:t xml:space="preserve">Isn’t is obvious that if I am here, I’ll be providing my email for registration? </w:t>
-                        </w:r>
-                      </w:p>
-                      <w:p>
-                        <w:pPr>
-                          <w:spacing w:line="240" w:lineRule="auto"/>
-                          <w:jc w:val="center"/>
-                          <w:textDirection w:val="btLr"/>
-                        </w:pPr>
-                      </w:p>
-                      <w:p>
-                        <w:pPr>
-                          <w:spacing w:line="240" w:lineRule="auto"/>
-                          <w:jc w:val="center"/>
-                          <w:textDirection w:val="btLr"/>
-                        </w:pPr>
-                        <w:r>
-                          <w:rPr>
-                            <w:b/>
-                            <w:i/>
-                            <w:color w:val="FFFF00"/>
-                          </w:rPr>
-                          <w:t>Why do I need to tap into this separately to open the keyboard!?</w:t>
-                        </w:r>
-                      </w:p>
-                    </w:txbxContent>
-                  </v:textbox>
-                </v:shape>
                 <w10:anchorlock/>
               </v:group>
             </w:pict>
@@ -1302,6 +1306,9 @@
       <w:pPr>
         <w:spacing w:line="240" w:lineRule="auto"/>
         <w:jc w:val="both"/>
+        <w:rPr>
+          <w:noProof/>
+        </w:rPr>
       </w:pPr>
       <w:r>
         <w:lastRenderedPageBreak/>
@@ -1327,7 +1334,7 @@
                     <pic:cNvPicPr/>
                   </pic:nvPicPr>
                   <pic:blipFill>
-                    <a:blip r:embed="rId15">
+                    <a:blip r:embed="rId16">
                       <a:extLst>
                         <a:ext uri="{28A0092B-C50C-407E-A947-70E740481C1C}">
                           <a14:useLocalDpi xmlns:a14="http://schemas.microsoft.com/office/drawing/2010/main" val="0"/>
@@ -1354,13 +1361,393 @@
         </w:drawing>
       </w:r>
     </w:p>
+    <w:p/>
+    <w:p>
+      <w:pPr>
+        <w:spacing w:line="240" w:lineRule="auto"/>
+        <w:rPr>
+          <w:rFonts w:ascii="Times New Roman" w:eastAsia="Times New Roman" w:hAnsi="Times New Roman" w:cs="Times New Roman"/>
+          <w:sz w:val="24"/>
+          <w:szCs w:val="24"/>
+          <w:lang w:val="en-US"/>
+        </w:rPr>
+      </w:pPr>
+    </w:p>
+    <w:p>
+      <w:pPr>
+        <w:spacing w:line="240" w:lineRule="auto"/>
+        <w:jc w:val="both"/>
+        <w:rPr>
+          <w:rFonts w:ascii="Times New Roman" w:eastAsia="Times New Roman" w:hAnsi="Times New Roman" w:cs="Times New Roman"/>
+          <w:sz w:val="24"/>
+          <w:szCs w:val="24"/>
+          <w:lang w:val="en-US"/>
+        </w:rPr>
+      </w:pPr>
+      <w:r>
+        <w:rPr>
+          <w:rFonts w:eastAsia="Times New Roman"/>
+          <w:color w:val="000000"/>
+          <w:lang w:val="en-US"/>
+        </w:rPr>
+        <w:t>Placing an order!</w:t>
+      </w:r>
+    </w:p>
+    <w:p>
+      <w:pPr>
+        <w:spacing w:line="240" w:lineRule="auto"/>
+        <w:rPr>
+          <w:rFonts w:ascii="Times New Roman" w:eastAsia="Times New Roman" w:hAnsi="Times New Roman" w:cs="Times New Roman"/>
+          <w:sz w:val="24"/>
+          <w:szCs w:val="24"/>
+          <w:lang w:val="en-US"/>
+        </w:rPr>
+      </w:pPr>
+    </w:p>
+    <w:p>
+      <w:pPr>
+        <w:spacing w:line="240" w:lineRule="auto"/>
+        <w:jc w:val="both"/>
+        <w:rPr>
+          <w:rFonts w:ascii="Times New Roman" w:eastAsia="Times New Roman" w:hAnsi="Times New Roman" w:cs="Times New Roman"/>
+          <w:sz w:val="24"/>
+          <w:szCs w:val="24"/>
+          <w:lang w:val="en-US"/>
+        </w:rPr>
+      </w:pPr>
+      <w:r>
+        <w:rPr>
+          <w:rFonts w:eastAsia="Times New Roman"/>
+          <w:color w:val="000000"/>
+          <w:lang w:val="en-US"/>
+        </w:rPr>
+        <w:t>Key Features:</w:t>
+      </w:r>
+    </w:p>
+    <w:p>
+      <w:pPr>
+        <w:numPr>
+          <w:ilvl w:val="0"/>
+          <w:numId w:val="5"/>
+        </w:numPr>
+        <w:spacing w:line="240" w:lineRule="auto"/>
+        <w:jc w:val="both"/>
+        <w:textAlignment w:val="baseline"/>
+        <w:rPr>
+          <w:rFonts w:eastAsia="Times New Roman"/>
+          <w:color w:val="000000"/>
+          <w:lang w:val="en-US"/>
+        </w:rPr>
+      </w:pPr>
+      <w:r>
+        <w:rPr>
+          <w:rFonts w:eastAsia="Times New Roman"/>
+          <w:color w:val="000000"/>
+          <w:lang w:val="en-US"/>
+        </w:rPr>
+        <w:t>Shows estimated delivery time</w:t>
+      </w:r>
+    </w:p>
+    <w:p>
+      <w:pPr>
+        <w:numPr>
+          <w:ilvl w:val="0"/>
+          <w:numId w:val="5"/>
+        </w:numPr>
+        <w:spacing w:line="240" w:lineRule="auto"/>
+        <w:jc w:val="both"/>
+        <w:textAlignment w:val="baseline"/>
+        <w:rPr>
+          <w:rFonts w:eastAsia="Times New Roman"/>
+          <w:color w:val="000000"/>
+          <w:lang w:val="en-US"/>
+        </w:rPr>
+      </w:pPr>
+      <w:r>
+        <w:rPr>
+          <w:rFonts w:eastAsia="Times New Roman"/>
+          <w:color w:val="000000"/>
+          <w:lang w:val="en-US"/>
+        </w:rPr>
+        <w:t>Place to add vouchers</w:t>
+      </w:r>
+    </w:p>
+    <w:p>
+      <w:pPr>
+        <w:numPr>
+          <w:ilvl w:val="0"/>
+          <w:numId w:val="5"/>
+        </w:numPr>
+        <w:spacing w:line="240" w:lineRule="auto"/>
+        <w:jc w:val="both"/>
+        <w:textAlignment w:val="baseline"/>
+        <w:rPr>
+          <w:rFonts w:eastAsia="Times New Roman"/>
+          <w:color w:val="000000"/>
+          <w:lang w:val="en-US"/>
+        </w:rPr>
+      </w:pPr>
+      <w:r>
+        <w:rPr>
+          <w:rFonts w:eastAsia="Times New Roman"/>
+          <w:color w:val="000000"/>
+          <w:lang w:val="en-US"/>
+        </w:rPr>
+        <w:t>Choose preference for cutlery</w:t>
+      </w:r>
+    </w:p>
+    <w:p>
+      <w:pPr>
+        <w:numPr>
+          <w:ilvl w:val="0"/>
+          <w:numId w:val="5"/>
+        </w:numPr>
+        <w:spacing w:line="240" w:lineRule="auto"/>
+        <w:jc w:val="both"/>
+        <w:textAlignment w:val="baseline"/>
+        <w:rPr>
+          <w:rFonts w:eastAsia="Times New Roman"/>
+          <w:color w:val="000000"/>
+          <w:lang w:val="en-US"/>
+        </w:rPr>
+      </w:pPr>
+      <w:r>
+        <w:rPr>
+          <w:rFonts w:eastAsia="Times New Roman"/>
+          <w:color w:val="000000"/>
+          <w:lang w:val="en-US"/>
+        </w:rPr>
+        <w:t>Shows delivery man location</w:t>
+      </w:r>
+    </w:p>
+    <w:p>
+      <w:pPr>
+        <w:spacing w:line="240" w:lineRule="auto"/>
+        <w:rPr>
+          <w:rFonts w:ascii="Times New Roman" w:eastAsia="Times New Roman" w:hAnsi="Times New Roman" w:cs="Times New Roman"/>
+          <w:sz w:val="24"/>
+          <w:szCs w:val="24"/>
+          <w:lang w:val="en-US"/>
+        </w:rPr>
+      </w:pPr>
+    </w:p>
+    <w:p>
+      <w:pPr>
+        <w:spacing w:line="240" w:lineRule="auto"/>
+        <w:jc w:val="both"/>
+        <w:rPr>
+          <w:rFonts w:ascii="Times New Roman" w:eastAsia="Times New Roman" w:hAnsi="Times New Roman" w:cs="Times New Roman"/>
+          <w:sz w:val="24"/>
+          <w:szCs w:val="24"/>
+          <w:lang w:val="en-US"/>
+        </w:rPr>
+      </w:pPr>
+      <w:r>
+        <w:rPr>
+          <w:rFonts w:eastAsia="Times New Roman"/>
+          <w:color w:val="000000"/>
+          <w:lang w:val="en-US"/>
+        </w:rPr>
+        <w:t>Issues:</w:t>
+      </w:r>
+    </w:p>
+    <w:p>
+      <w:pPr>
+        <w:numPr>
+          <w:ilvl w:val="0"/>
+          <w:numId w:val="6"/>
+        </w:numPr>
+        <w:spacing w:line="240" w:lineRule="auto"/>
+        <w:jc w:val="both"/>
+        <w:textAlignment w:val="baseline"/>
+        <w:rPr>
+          <w:rFonts w:eastAsia="Times New Roman"/>
+          <w:color w:val="000000"/>
+          <w:lang w:val="en-US"/>
+        </w:rPr>
+      </w:pPr>
+      <w:r>
+        <w:rPr>
+          <w:rFonts w:eastAsia="Times New Roman"/>
+          <w:color w:val="000000"/>
+          <w:lang w:val="en-US"/>
+        </w:rPr>
+        <w:t>The location of the delivery man is not precise</w:t>
+      </w:r>
+    </w:p>
+    <w:p>
+      <w:pPr>
+        <w:numPr>
+          <w:ilvl w:val="0"/>
+          <w:numId w:val="6"/>
+        </w:numPr>
+        <w:spacing w:line="240" w:lineRule="auto"/>
+        <w:jc w:val="both"/>
+        <w:textAlignment w:val="baseline"/>
+        <w:rPr>
+          <w:rFonts w:eastAsia="Times New Roman"/>
+          <w:color w:val="000000"/>
+          <w:lang w:val="en-US"/>
+        </w:rPr>
+      </w:pPr>
+      <w:r>
+        <w:rPr>
+          <w:rFonts w:eastAsia="Times New Roman"/>
+          <w:color w:val="000000"/>
+          <w:lang w:val="en-US"/>
+        </w:rPr>
+        <w:t>It is tricky sometimes to increase or decrease the number of ordered items.</w:t>
+      </w:r>
+    </w:p>
+    <w:p>
+      <w:pPr>
+        <w:numPr>
+          <w:ilvl w:val="0"/>
+          <w:numId w:val="6"/>
+        </w:numPr>
+        <w:spacing w:line="240" w:lineRule="auto"/>
+        <w:jc w:val="both"/>
+        <w:textAlignment w:val="baseline"/>
+        <w:rPr>
+          <w:rFonts w:eastAsia="Times New Roman"/>
+          <w:color w:val="000000"/>
+          <w:lang w:val="en-US"/>
+        </w:rPr>
+      </w:pPr>
+      <w:r>
+        <w:rPr>
+          <w:rFonts w:eastAsia="Times New Roman"/>
+          <w:color w:val="000000"/>
+          <w:lang w:val="en-US"/>
+        </w:rPr>
+        <w:t>Once an order is placed, it cannot be cancelled.</w:t>
+      </w:r>
+    </w:p>
+    <w:p/>
+    <w:p>
+      <w:r>
+        <w:rPr>
+          <w:noProof/>
+        </w:rPr>
+        <w:lastRenderedPageBreak/>
+        <w:drawing>
+          <wp:inline distT="0" distB="0" distL="0" distR="0" wp14:anchorId="1B1C48E1" wp14:editId="7CCE4ACC">
+            <wp:extent cx="5943600" cy="4457700"/>
+            <wp:effectExtent l="0" t="0" r="0" b="0"/>
+            <wp:docPr id="18" name="Picture 18"/>
+            <wp:cNvGraphicFramePr>
+              <a:graphicFrameLocks xmlns:a="http://schemas.openxmlformats.org/drawingml/2006/main" noChangeAspect="1"/>
+            </wp:cNvGraphicFramePr>
+            <a:graphic xmlns:a="http://schemas.openxmlformats.org/drawingml/2006/main">
+              <a:graphicData uri="http://schemas.openxmlformats.org/drawingml/2006/picture">
+                <pic:pic xmlns:pic="http://schemas.openxmlformats.org/drawingml/2006/picture">
+                  <pic:nvPicPr>
+                    <pic:cNvPr id="18" name="Picture 18"/>
+                    <pic:cNvPicPr/>
+                  </pic:nvPicPr>
+                  <pic:blipFill>
+                    <a:blip r:embed="rId17">
+                      <a:extLst>
+                        <a:ext uri="{28A0092B-C50C-407E-A947-70E740481C1C}">
+                          <a14:useLocalDpi xmlns:a14="http://schemas.microsoft.com/office/drawing/2010/main" val="0"/>
+                        </a:ext>
+                      </a:extLst>
+                    </a:blip>
+                    <a:stretch>
+                      <a:fillRect/>
+                    </a:stretch>
+                  </pic:blipFill>
+                  <pic:spPr>
+                    <a:xfrm>
+                      <a:off x="0" y="0"/>
+                      <a:ext cx="5943600" cy="4457700"/>
+                    </a:xfrm>
+                    <a:prstGeom prst="rect">
+                      <a:avLst/>
+                    </a:prstGeom>
+                  </pic:spPr>
+                </pic:pic>
+              </a:graphicData>
+            </a:graphic>
+          </wp:inline>
+        </w:drawing>
+      </w:r>
+    </w:p>
+    <w:p/>
+    <w:p/>
+    <w:p>
+      <w:r>
+        <w:rPr>
+          <w:noProof/>
+        </w:rPr>
+        <w:lastRenderedPageBreak/>
+        <w:drawing>
+          <wp:inline distT="0" distB="0" distL="0" distR="0" wp14:anchorId="5E344094" wp14:editId="212CC27D">
+            <wp:extent cx="5943600" cy="4457700"/>
+            <wp:effectExtent l="0" t="0" r="0" b="0"/>
+            <wp:docPr id="19" name="Picture 19"/>
+            <wp:cNvGraphicFramePr>
+              <a:graphicFrameLocks xmlns:a="http://schemas.openxmlformats.org/drawingml/2006/main" noChangeAspect="1"/>
+            </wp:cNvGraphicFramePr>
+            <a:graphic xmlns:a="http://schemas.openxmlformats.org/drawingml/2006/main">
+              <a:graphicData uri="http://schemas.openxmlformats.org/drawingml/2006/picture">
+                <pic:pic xmlns:pic="http://schemas.openxmlformats.org/drawingml/2006/picture">
+                  <pic:nvPicPr>
+                    <pic:cNvPr id="19" name="Picture 19"/>
+                    <pic:cNvPicPr/>
+                  </pic:nvPicPr>
+                  <pic:blipFill>
+                    <a:blip r:embed="rId18">
+                      <a:extLst>
+                        <a:ext uri="{28A0092B-C50C-407E-A947-70E740481C1C}">
+                          <a14:useLocalDpi xmlns:a14="http://schemas.microsoft.com/office/drawing/2010/main" val="0"/>
+                        </a:ext>
+                      </a:extLst>
+                    </a:blip>
+                    <a:stretch>
+                      <a:fillRect/>
+                    </a:stretch>
+                  </pic:blipFill>
+                  <pic:spPr>
+                    <a:xfrm>
+                      <a:off x="0" y="0"/>
+                      <a:ext cx="5943600" cy="4457700"/>
+                    </a:xfrm>
+                    <a:prstGeom prst="rect">
+                      <a:avLst/>
+                    </a:prstGeom>
+                  </pic:spPr>
+                </pic:pic>
+              </a:graphicData>
+            </a:graphic>
+          </wp:inline>
+        </w:drawing>
+      </w:r>
+    </w:p>
+    <w:p>
+      <w:pPr>
+        <w:rPr>
+          <w:noProof/>
+        </w:rPr>
+      </w:pPr>
+    </w:p>
+    <w:p>
+      <w:pPr>
+        <w:tabs>
+          <w:tab w:val="left" w:pos="2370"/>
+        </w:tabs>
+      </w:pPr>
+      <w:r>
+        <w:tab/>
+      </w:r>
+    </w:p>
     <w:sectPr>
-      <w:headerReference w:type="even" r:id="rId16"/>
-      <w:headerReference w:type="default" r:id="rId17"/>
-      <w:footerReference w:type="even" r:id="rId18"/>
-      <w:footerReference w:type="default" r:id="rId19"/>
-      <w:headerReference w:type="first" r:id="rId20"/>
-      <w:footerReference w:type="first" r:id="rId21"/>
+      <w:headerReference w:type="even" r:id="rId19"/>
+      <w:headerReference w:type="default" r:id="rId20"/>
+      <w:footerReference w:type="even" r:id="rId21"/>
+      <w:footerReference w:type="default" r:id="rId22"/>
+      <w:headerReference w:type="first" r:id="rId23"/>
+      <w:footerReference w:type="first" r:id="rId24"/>
       <w:pgSz w:w="12240" w:h="15840"/>
       <w:pgMar w:top="1440" w:right="1440" w:bottom="1440" w:left="1440" w:header="720" w:footer="720" w:gutter="0"/>
       <w:pgNumType w:start="1"/>
@@ -1732,6 +2119,155 @@
     </w:lvl>
   </w:abstractNum>
   <w:abstractNum w:abstractNumId="2" w15:restartNumberingAfterBreak="0">
+    <w:nsid w:val="24686357"/>
+    <w:multiLevelType w:val="multilevel"/>
+    <w:tmpl w:val="763A1F3E"/>
+    <w:lvl w:ilvl="0">
+      <w:start w:val="1"/>
+      <w:numFmt w:val="bullet"/>
+      <w:lvlText w:val=""/>
+      <w:lvlJc w:val="left"/>
+      <w:pPr>
+        <w:tabs>
+          <w:tab w:val="num" w:pos="720"/>
+        </w:tabs>
+        <w:ind w:left="720" w:hanging="360"/>
+      </w:pPr>
+      <w:rPr>
+        <w:rFonts w:ascii="Symbol" w:hAnsi="Symbol" w:hint="default"/>
+        <w:sz w:val="20"/>
+      </w:rPr>
+    </w:lvl>
+    <w:lvl w:ilvl="1" w:tentative="1">
+      <w:start w:val="1"/>
+      <w:numFmt w:val="bullet"/>
+      <w:lvlText w:val="o"/>
+      <w:lvlJc w:val="left"/>
+      <w:pPr>
+        <w:tabs>
+          <w:tab w:val="num" w:pos="1440"/>
+        </w:tabs>
+        <w:ind w:left="1440" w:hanging="360"/>
+      </w:pPr>
+      <w:rPr>
+        <w:rFonts w:ascii="Courier New" w:hAnsi="Courier New" w:hint="default"/>
+        <w:sz w:val="20"/>
+      </w:rPr>
+    </w:lvl>
+    <w:lvl w:ilvl="2" w:tentative="1">
+      <w:start w:val="1"/>
+      <w:numFmt w:val="bullet"/>
+      <w:lvlText w:val=""/>
+      <w:lvlJc w:val="left"/>
+      <w:pPr>
+        <w:tabs>
+          <w:tab w:val="num" w:pos="2160"/>
+        </w:tabs>
+        <w:ind w:left="2160" w:hanging="360"/>
+      </w:pPr>
+      <w:rPr>
+        <w:rFonts w:ascii="Wingdings" w:hAnsi="Wingdings" w:hint="default"/>
+        <w:sz w:val="20"/>
+      </w:rPr>
+    </w:lvl>
+    <w:lvl w:ilvl="3" w:tentative="1">
+      <w:start w:val="1"/>
+      <w:numFmt w:val="bullet"/>
+      <w:lvlText w:val=""/>
+      <w:lvlJc w:val="left"/>
+      <w:pPr>
+        <w:tabs>
+          <w:tab w:val="num" w:pos="2880"/>
+        </w:tabs>
+        <w:ind w:left="2880" w:hanging="360"/>
+      </w:pPr>
+      <w:rPr>
+        <w:rFonts w:ascii="Wingdings" w:hAnsi="Wingdings" w:hint="default"/>
+        <w:sz w:val="20"/>
+      </w:rPr>
+    </w:lvl>
+    <w:lvl w:ilvl="4" w:tentative="1">
+      <w:start w:val="1"/>
+      <w:numFmt w:val="bullet"/>
+      <w:lvlText w:val=""/>
+      <w:lvlJc w:val="left"/>
+      <w:pPr>
+        <w:tabs>
+          <w:tab w:val="num" w:pos="3600"/>
+        </w:tabs>
+        <w:ind w:left="3600" w:hanging="360"/>
+      </w:pPr>
+      <w:rPr>
+        <w:rFonts w:ascii="Wingdings" w:hAnsi="Wingdings" w:hint="default"/>
+        <w:sz w:val="20"/>
+      </w:rPr>
+    </w:lvl>
+    <w:lvl w:ilvl="5" w:tentative="1">
+      <w:start w:val="1"/>
+      <w:numFmt w:val="bullet"/>
+      <w:lvlText w:val=""/>
+      <w:lvlJc w:val="left"/>
+      <w:pPr>
+        <w:tabs>
+          <w:tab w:val="num" w:pos="4320"/>
+        </w:tabs>
+        <w:ind w:left="4320" w:hanging="360"/>
+      </w:pPr>
+      <w:rPr>
+        <w:rFonts w:ascii="Wingdings" w:hAnsi="Wingdings" w:hint="default"/>
+        <w:sz w:val="20"/>
+      </w:rPr>
+    </w:lvl>
+    <w:lvl w:ilvl="6" w:tentative="1">
+      <w:start w:val="1"/>
+      <w:numFmt w:val="bullet"/>
+      <w:lvlText w:val=""/>
+      <w:lvlJc w:val="left"/>
+      <w:pPr>
+        <w:tabs>
+          <w:tab w:val="num" w:pos="5040"/>
+        </w:tabs>
+        <w:ind w:left="5040" w:hanging="360"/>
+      </w:pPr>
+      <w:rPr>
+        <w:rFonts w:ascii="Wingdings" w:hAnsi="Wingdings" w:hint="default"/>
+        <w:sz w:val="20"/>
+      </w:rPr>
+    </w:lvl>
+    <w:lvl w:ilvl="7" w:tentative="1">
+      <w:start w:val="1"/>
+      <w:numFmt w:val="bullet"/>
+      <w:lvlText w:val=""/>
+      <w:lvlJc w:val="left"/>
+      <w:pPr>
+        <w:tabs>
+          <w:tab w:val="num" w:pos="5760"/>
+        </w:tabs>
+        <w:ind w:left="5760" w:hanging="360"/>
+      </w:pPr>
+      <w:rPr>
+        <w:rFonts w:ascii="Wingdings" w:hAnsi="Wingdings" w:hint="default"/>
+        <w:sz w:val="20"/>
+      </w:rPr>
+    </w:lvl>
+    <w:lvl w:ilvl="8" w:tentative="1">
+      <w:start w:val="1"/>
+      <w:numFmt w:val="bullet"/>
+      <w:lvlText w:val=""/>
+      <w:lvlJc w:val="left"/>
+      <w:pPr>
+        <w:tabs>
+          <w:tab w:val="num" w:pos="6480"/>
+        </w:tabs>
+        <w:ind w:left="6480" w:hanging="360"/>
+      </w:pPr>
+      <w:rPr>
+        <w:rFonts w:ascii="Wingdings" w:hAnsi="Wingdings" w:hint="default"/>
+        <w:sz w:val="20"/>
+      </w:rPr>
+    </w:lvl>
+  </w:abstractNum>
+  <w:abstractNum w:abstractNumId="3" w15:restartNumberingAfterBreak="0">
     <w:nsid w:val="24F571C1"/>
     <w:multiLevelType w:val="multilevel"/>
     <w:tmpl w:val="91F29A8A"/>
@@ -1844,7 +2380,7 @@
       </w:rPr>
     </w:lvl>
   </w:abstractNum>
-  <w:abstractNum w:abstractNumId="3" w15:restartNumberingAfterBreak="0">
+  <w:abstractNum w:abstractNumId="4" w15:restartNumberingAfterBreak="0">
     <w:nsid w:val="3F403D57"/>
     <w:multiLevelType w:val="multilevel"/>
     <w:tmpl w:val="FB4E9BCC"/>
@@ -1954,6 +2490,155 @@
       </w:pPr>
       <w:rPr>
         <w:u w:val="none"/>
+      </w:rPr>
+    </w:lvl>
+  </w:abstractNum>
+  <w:abstractNum w:abstractNumId="5" w15:restartNumberingAfterBreak="0">
+    <w:nsid w:val="7F662EAE"/>
+    <w:multiLevelType w:val="multilevel"/>
+    <w:tmpl w:val="F05208D4"/>
+    <w:lvl w:ilvl="0">
+      <w:start w:val="1"/>
+      <w:numFmt w:val="bullet"/>
+      <w:lvlText w:val=""/>
+      <w:lvlJc w:val="left"/>
+      <w:pPr>
+        <w:tabs>
+          <w:tab w:val="num" w:pos="720"/>
+        </w:tabs>
+        <w:ind w:left="720" w:hanging="360"/>
+      </w:pPr>
+      <w:rPr>
+        <w:rFonts w:ascii="Symbol" w:hAnsi="Symbol" w:hint="default"/>
+        <w:sz w:val="20"/>
+      </w:rPr>
+    </w:lvl>
+    <w:lvl w:ilvl="1" w:tentative="1">
+      <w:start w:val="1"/>
+      <w:numFmt w:val="bullet"/>
+      <w:lvlText w:val="o"/>
+      <w:lvlJc w:val="left"/>
+      <w:pPr>
+        <w:tabs>
+          <w:tab w:val="num" w:pos="1440"/>
+        </w:tabs>
+        <w:ind w:left="1440" w:hanging="360"/>
+      </w:pPr>
+      <w:rPr>
+        <w:rFonts w:ascii="Courier New" w:hAnsi="Courier New" w:hint="default"/>
+        <w:sz w:val="20"/>
+      </w:rPr>
+    </w:lvl>
+    <w:lvl w:ilvl="2" w:tentative="1">
+      <w:start w:val="1"/>
+      <w:numFmt w:val="bullet"/>
+      <w:lvlText w:val=""/>
+      <w:lvlJc w:val="left"/>
+      <w:pPr>
+        <w:tabs>
+          <w:tab w:val="num" w:pos="2160"/>
+        </w:tabs>
+        <w:ind w:left="2160" w:hanging="360"/>
+      </w:pPr>
+      <w:rPr>
+        <w:rFonts w:ascii="Wingdings" w:hAnsi="Wingdings" w:hint="default"/>
+        <w:sz w:val="20"/>
+      </w:rPr>
+    </w:lvl>
+    <w:lvl w:ilvl="3" w:tentative="1">
+      <w:start w:val="1"/>
+      <w:numFmt w:val="bullet"/>
+      <w:lvlText w:val=""/>
+      <w:lvlJc w:val="left"/>
+      <w:pPr>
+        <w:tabs>
+          <w:tab w:val="num" w:pos="2880"/>
+        </w:tabs>
+        <w:ind w:left="2880" w:hanging="360"/>
+      </w:pPr>
+      <w:rPr>
+        <w:rFonts w:ascii="Wingdings" w:hAnsi="Wingdings" w:hint="default"/>
+        <w:sz w:val="20"/>
+      </w:rPr>
+    </w:lvl>
+    <w:lvl w:ilvl="4" w:tentative="1">
+      <w:start w:val="1"/>
+      <w:numFmt w:val="bullet"/>
+      <w:lvlText w:val=""/>
+      <w:lvlJc w:val="left"/>
+      <w:pPr>
+        <w:tabs>
+          <w:tab w:val="num" w:pos="3600"/>
+        </w:tabs>
+        <w:ind w:left="3600" w:hanging="360"/>
+      </w:pPr>
+      <w:rPr>
+        <w:rFonts w:ascii="Wingdings" w:hAnsi="Wingdings" w:hint="default"/>
+        <w:sz w:val="20"/>
+      </w:rPr>
+    </w:lvl>
+    <w:lvl w:ilvl="5" w:tentative="1">
+      <w:start w:val="1"/>
+      <w:numFmt w:val="bullet"/>
+      <w:lvlText w:val=""/>
+      <w:lvlJc w:val="left"/>
+      <w:pPr>
+        <w:tabs>
+          <w:tab w:val="num" w:pos="4320"/>
+        </w:tabs>
+        <w:ind w:left="4320" w:hanging="360"/>
+      </w:pPr>
+      <w:rPr>
+        <w:rFonts w:ascii="Wingdings" w:hAnsi="Wingdings" w:hint="default"/>
+        <w:sz w:val="20"/>
+      </w:rPr>
+    </w:lvl>
+    <w:lvl w:ilvl="6" w:tentative="1">
+      <w:start w:val="1"/>
+      <w:numFmt w:val="bullet"/>
+      <w:lvlText w:val=""/>
+      <w:lvlJc w:val="left"/>
+      <w:pPr>
+        <w:tabs>
+          <w:tab w:val="num" w:pos="5040"/>
+        </w:tabs>
+        <w:ind w:left="5040" w:hanging="360"/>
+      </w:pPr>
+      <w:rPr>
+        <w:rFonts w:ascii="Wingdings" w:hAnsi="Wingdings" w:hint="default"/>
+        <w:sz w:val="20"/>
+      </w:rPr>
+    </w:lvl>
+    <w:lvl w:ilvl="7" w:tentative="1">
+      <w:start w:val="1"/>
+      <w:numFmt w:val="bullet"/>
+      <w:lvlText w:val=""/>
+      <w:lvlJc w:val="left"/>
+      <w:pPr>
+        <w:tabs>
+          <w:tab w:val="num" w:pos="5760"/>
+        </w:tabs>
+        <w:ind w:left="5760" w:hanging="360"/>
+      </w:pPr>
+      <w:rPr>
+        <w:rFonts w:ascii="Wingdings" w:hAnsi="Wingdings" w:hint="default"/>
+        <w:sz w:val="20"/>
+      </w:rPr>
+    </w:lvl>
+    <w:lvl w:ilvl="8" w:tentative="1">
+      <w:start w:val="1"/>
+      <w:numFmt w:val="bullet"/>
+      <w:lvlText w:val=""/>
+      <w:lvlJc w:val="left"/>
+      <w:pPr>
+        <w:tabs>
+          <w:tab w:val="num" w:pos="6480"/>
+        </w:tabs>
+        <w:ind w:left="6480" w:hanging="360"/>
+      </w:pPr>
+      <w:rPr>
+        <w:rFonts w:ascii="Wingdings" w:hAnsi="Wingdings" w:hint="default"/>
+        <w:sz w:val="20"/>
       </w:rPr>
     </w:lvl>
   </w:abstractNum>
@@ -1961,13 +2646,19 @@
     <w:abstractNumId w:val="1"/>
   </w:num>
   <w:num w:numId="2">
-    <w:abstractNumId w:val="3"/>
+    <w:abstractNumId w:val="4"/>
   </w:num>
   <w:num w:numId="3">
-    <w:abstractNumId w:val="2"/>
+    <w:abstractNumId w:val="3"/>
   </w:num>
   <w:num w:numId="4">
     <w:abstractNumId w:val="0"/>
+  </w:num>
+  <w:num w:numId="5">
+    <w:abstractNumId w:val="2"/>
+  </w:num>
+  <w:num w:numId="6">
+    <w:abstractNumId w:val="5"/>
   </w:num>
 </w:numbering>
 </file>
@@ -2588,6 +3279,23 @@
     <w:uiPriority w:val="99"/>
     <w:rsid w:val="00C9782E"/>
   </w:style>
+  <w:style w:type="paragraph" w:styleId="NormalWeb">
+    <w:name w:val="Normal (Web)"/>
+    <w:basedOn w:val="Normal"/>
+    <w:uiPriority w:val="99"/>
+    <w:semiHidden/>
+    <w:unhideWhenUsed/>
+    <w:rsid w:val="00DF3140"/>
+    <w:pPr>
+      <w:spacing w:before="100" w:beforeAutospacing="1" w:after="100" w:afterAutospacing="1" w:line="240" w:lineRule="auto"/>
+    </w:pPr>
+    <w:rPr>
+      <w:rFonts w:ascii="Times New Roman" w:eastAsia="Times New Roman" w:hAnsi="Times New Roman" w:cs="Times New Roman"/>
+      <w:sz w:val="24"/>
+      <w:szCs w:val="24"/>
+      <w:lang w:val="en-US"/>
+    </w:rPr>
+  </w:style>
 </w:styles>
 </file>
 
@@ -2909,4 +3617,16 @@
   </a:objectDefaults>
   <a:extraClrSchemeLst/>
 </a:theme>
+</file>
+
+<file path=customXml/item1.xml><?xml version="1.0" encoding="utf-8"?>
+<b:Sources xmlns:b="http://schemas.openxmlformats.org/officeDocument/2006/bibliography" xmlns="http://schemas.openxmlformats.org/officeDocument/2006/bibliography" SelectedStyle="\APASixthEditionOfficeOnline.xsl" StyleName="APA" Version="6"/>
+</file>
+
+<file path=customXml/itemProps1.xml><?xml version="1.0" encoding="utf-8"?>
+<ds:datastoreItem xmlns:ds="http://schemas.openxmlformats.org/officeDocument/2006/customXml" ds:itemID="{8E45F861-EA31-4C74-916F-1CC5854FF90A}">
+  <ds:schemaRefs>
+    <ds:schemaRef ds:uri="http://schemas.openxmlformats.org/officeDocument/2006/bibliography"/>
+  </ds:schemaRefs>
+</ds:datastoreItem>
 </file>
</xml_diff>